<commit_message>
Update 03 - R710 Proxmox Install.docx
file updated
</commit_message>
<xml_diff>
--- a/03 - R710 Proxmox Install.docx
+++ b/03 - R710 Proxmox Install.docx
@@ -438,8 +438,6 @@
       <w:r>
         <w:br/>
       </w:r>
-      <w:bookmarkStart w:id="0" w:name="_GoBack"/>
-      <w:bookmarkEnd w:id="0"/>
     </w:p>
     <w:p>
       <w:pPr>
@@ -448,6 +446,11 @@
           <w:ilvl w:val="0"/>
           <w:numId w:val="1"/>
         </w:numPr>
+        <w:rPr>
+          <w:rStyle w:val="Hyperlink"/>
+          <w:color w:val="auto"/>
+          <w:u w:val="none"/>
+        </w:rPr>
       </w:pPr>
       <w:r>
         <w:t>Dark theme:</w:t>
@@ -466,6 +469,76 @@
           <w:t>https://github.com/Weilbyte/PVEDiscordDark</w:t>
         </w:r>
       </w:hyperlink>
+    </w:p>
+    <w:p>
+      <w:pPr>
+        <w:pStyle w:val="ListParagraph"/>
+        <w:numPr>
+          <w:ilvl w:val="0"/>
+          <w:numId w:val="1"/>
+        </w:numPr>
+      </w:pPr>
+      <w:r>
+        <w:lastRenderedPageBreak/>
+        <w:t>VLAN Aware</w:t>
+      </w:r>
+      <w:r>
+        <w:br/>
+        <w:t>In Network -&gt; vmbr0 -&gt; Edit   ensure VLAN aware is ticked:</w:t>
+      </w:r>
+      <w:r>
+        <w:br/>
+      </w:r>
+      <w:r>
+        <w:rPr>
+          <w:noProof/>
+          <w:lang w:eastAsia="en-GB"/>
+        </w:rPr>
+        <w:drawing>
+          <wp:inline distT="0" distB="0" distL="0" distR="0" wp14:anchorId="081D40AD" wp14:editId="09F7760E">
+            <wp:extent cx="5297424" cy="3339502"/>
+            <wp:effectExtent l="0" t="0" r="0" b="0"/>
+            <wp:docPr id="1" name="Picture 1"/>
+            <wp:cNvGraphicFramePr>
+              <a:graphicFrameLocks xmlns:a="http://schemas.openxmlformats.org/drawingml/2006/main" noChangeAspect="1"/>
+            </wp:cNvGraphicFramePr>
+            <a:graphic xmlns:a="http://schemas.openxmlformats.org/drawingml/2006/main">
+              <a:graphicData uri="http://schemas.openxmlformats.org/drawingml/2006/picture">
+                <pic:pic xmlns:pic="http://schemas.openxmlformats.org/drawingml/2006/picture">
+                  <pic:nvPicPr>
+                    <pic:cNvPr id="1" name=""/>
+                    <pic:cNvPicPr/>
+                  </pic:nvPicPr>
+                  <pic:blipFill>
+                    <a:blip r:embed="rId6"/>
+                    <a:stretch>
+                      <a:fillRect/>
+                    </a:stretch>
+                  </pic:blipFill>
+                  <pic:spPr>
+                    <a:xfrm>
+                      <a:off x="0" y="0"/>
+                      <a:ext cx="5306870" cy="3345457"/>
+                    </a:xfrm>
+                    <a:prstGeom prst="rect">
+                      <a:avLst/>
+                    </a:prstGeom>
+                  </pic:spPr>
+                </pic:pic>
+              </a:graphicData>
+            </a:graphic>
+          </wp:inline>
+        </w:drawing>
+      </w:r>
+      <w:r>
+        <w:br/>
+        <w:t>and click OK</w:t>
+      </w:r>
+      <w:r>
+        <w:br/>
+      </w:r>
+      <w:bookmarkStart w:id="0" w:name="_GoBack"/>
+      <w:bookmarkEnd w:id="0"/>
     </w:p>
     <w:sectPr>
       <w:pgSz w:w="11906" w:h="16838"/>

</xml_diff>

<commit_message>
Add ntp setup and checking
</commit_message>
<xml_diff>
--- a/03 - R710 Proxmox Install.docx
+++ b/03 - R710 Proxmox Install.docx
@@ -385,8 +385,6 @@
       <w:r>
         <w:t>: 255.255.255.0</w:t>
       </w:r>
-      <w:bookmarkStart w:id="0" w:name="_GoBack"/>
-      <w:bookmarkEnd w:id="0"/>
     </w:p>
     <w:p>
       <w:r>
@@ -561,6 +559,73 @@
       <w:r>
         <w:br/>
       </w:r>
+    </w:p>
+    <w:p>
+      <w:pPr>
+        <w:pStyle w:val="ListParagraph"/>
+        <w:numPr>
+          <w:ilvl w:val="0"/>
+          <w:numId w:val="1"/>
+        </w:numPr>
+      </w:pPr>
+      <w:r>
+        <w:t>Additional things to install:</w:t>
+      </w:r>
+      <w:r>
+        <w:br/>
+      </w:r>
+      <w:r>
+        <w:rPr>
+          <w:b/>
+        </w:rPr>
+        <w:t xml:space="preserve">apt-get install </w:t>
+      </w:r>
+      <w:proofErr w:type="spellStart"/>
+      <w:r>
+        <w:rPr>
+          <w:b/>
+        </w:rPr>
+        <w:t>ntp</w:t>
+      </w:r>
+      <w:proofErr w:type="spellEnd"/>
+      <w:r>
+        <w:br/>
+      </w:r>
+      <w:r>
+        <w:br/>
+        <w:t>and check with:</w:t>
+      </w:r>
+      <w:r>
+        <w:br/>
+      </w:r>
+      <w:proofErr w:type="spellStart"/>
+      <w:r>
+        <w:rPr>
+          <w:b/>
+        </w:rPr>
+        <w:t>ntpq</w:t>
+      </w:r>
+      <w:proofErr w:type="spellEnd"/>
+      <w:r>
+        <w:rPr>
+          <w:b/>
+        </w:rPr>
+        <w:t xml:space="preserve"> -c peers –n</w:t>
+      </w:r>
+      <w:r>
+        <w:br/>
+      </w:r>
+    </w:p>
+    <w:p>
+      <w:pPr>
+        <w:pStyle w:val="ListParagraph"/>
+        <w:numPr>
+          <w:ilvl w:val="0"/>
+          <w:numId w:val="1"/>
+        </w:numPr>
+      </w:pPr>
+      <w:bookmarkStart w:id="0" w:name="_GoBack"/>
+      <w:bookmarkEnd w:id="0"/>
     </w:p>
     <w:sectPr>
       <w:pgSz w:w="11906" w:h="16838"/>

</xml_diff>